<commit_message>
doc machine learning maj
</commit_message>
<xml_diff>
--- a/image/veille machine learning.docx
+++ b/image/veille machine learning.docx
@@ -326,7 +326,7 @@
           <w:szCs w:val="24"/>
         </w:rPr>
       </w:pPr>
-      <w:hyperlink r:id="rId5" w:history="1">
+      <w:hyperlink w:history="1" r:id="rId5">
         <w:r>
           <w:rPr>
             <w:rStyle w:val="Lienhypertexte"/>
@@ -409,7 +409,7 @@
         </w:rPr>
         <w:t xml:space="preserve"> </w:t>
       </w:r>
-      <w:hyperlink r:id="rId6" w:history="1">
+      <w:hyperlink w:history="1" r:id="rId6">
         <w:r>
           <w:rPr>
             <w:rStyle w:val="Lienhypertexte"/>
@@ -623,7 +623,7 @@
         <w:t>https://www.leparisien.fr/high-tech/chatgpt-5-minutes-pour-comprendre-cette-intelligence-artificielle-qui-analyse-et-ecrit-presque-comme-nous-06-12-2022-KWH52WTGUJCVTO4NVF7V4GGDEE.php</w:t>
       </w:r>
     </w:p>
-    <w:p>
+    <w:p w14:noSpellErr="1">
       <w:pPr>
         <w:rPr>
           <w:rFonts w:ascii="Times New Roman" w:hAnsi="Times New Roman" w:cs="Times New Roman"/>
@@ -639,6 +639,314 @@
         </w:rPr>
         <w:t>https://www.20minutes.fr/high-tech/4013692-20221207-chatgpt-pourquoi-robot-conversationnel-openai-bouleverse-autant-silicon-valley</w:t>
       </w:r>
+    </w:p>
+    <w:p>
+      <w:pPr>
+        <w:pStyle w:val="Normal"/>
+        <w:rPr>
+          <w:rFonts w:ascii="Times New Roman" w:hAnsi="Times New Roman" w:cs="Times New Roman"/>
+          <w:sz w:val="24"/>
+          <w:szCs w:val="24"/>
+          <w:u w:val="none"/>
+        </w:rPr>
+      </w:pPr>
+      <w:r>
+        <w:rPr>
+          <w:rFonts w:ascii="Times New Roman" w:hAnsi="Times New Roman" w:cs="Times New Roman"/>
+          <w:sz w:val="24"/>
+          <w:szCs w:val="24"/>
+          <w:u w:val="single"/>
+        </w:rPr>
+        <w:t>13/02/2023</w:t>
+      </w:r>
+      <w:r>
+        <w:rPr>
+          <w:rFonts w:ascii="Times New Roman" w:hAnsi="Times New Roman" w:cs="Times New Roman"/>
+          <w:sz w:val="24"/>
+          <w:szCs w:val="24"/>
+          <w:u w:val="none"/>
+        </w:rPr>
+        <w:t xml:space="preserve">) </w:t>
+      </w:r>
+      <w:r>
+        <w:rPr>
+          <w:rFonts w:ascii="Times New Roman" w:hAnsi="Times New Roman" w:cs="Times New Roman"/>
+          <w:sz w:val="24"/>
+          <w:szCs w:val="24"/>
+          <w:u w:val="none"/>
+        </w:rPr>
+        <w:t xml:space="preserve">Une entreprise pharmaceutique utilisant une intelligence artificielle pour trouver de nouveaux médicaments, a voulu démontrer comment celle-ci pouvait être détournée pour trouver des agents neurotoxiques malveillants. Et </w:t>
+      </w:r>
+      <w:r>
+        <w:rPr>
+          <w:rFonts w:ascii="Times New Roman" w:hAnsi="Times New Roman" w:cs="Times New Roman"/>
+          <w:sz w:val="24"/>
+          <w:szCs w:val="24"/>
+          <w:u w:val="none"/>
+        </w:rPr>
+        <w:t>elle en a trouvée 40 000 en seulement 6 heures dont certaines peut-être plus toxique que certaines neurotoxin</w:t>
+      </w:r>
+      <w:r>
+        <w:rPr>
+          <w:rFonts w:ascii="Times New Roman" w:hAnsi="Times New Roman" w:cs="Times New Roman"/>
+          <w:sz w:val="24"/>
+          <w:szCs w:val="24"/>
+          <w:u w:val="none"/>
+        </w:rPr>
+        <w:t>es déjà connues.</w:t>
+      </w:r>
+    </w:p>
+    <w:p>
+      <w:pPr>
+        <w:spacing w:line="285" w:lineRule="exact"/>
+      </w:pPr>
+      <w:r>
+        <w:rPr>
+          <w:rFonts w:ascii="Consolas" w:hAnsi="Consolas" w:eastAsia="Consolas" w:cs="Consolas"/>
+          <w:b w:val="0"/>
+          <w:bCs w:val="0"/>
+          <w:noProof w:val="0"/>
+          <w:sz w:val="21"/>
+          <w:szCs w:val="21"/>
+          <w:lang w:val="fr-FR"/>
+        </w:rPr>
+        <w:t>https://www.nouvelles-du-monde.com/chatgpt-arnaque-ecocrime-avec-avertissement-de-fraude-chatgpt-a-ete-un-sujet/</w:t>
+      </w:r>
+    </w:p>
+    <w:p>
+      <w:pPr>
+        <w:pStyle w:val="Normal"/>
+        <w:rPr>
+          <w:rFonts w:ascii="Times New Roman" w:hAnsi="Times New Roman" w:cs="Times New Roman"/>
+          <w:sz w:val="24"/>
+          <w:szCs w:val="24"/>
+          <w:u w:val="none"/>
+        </w:rPr>
+      </w:pPr>
+    </w:p>
+    <w:p>
+      <w:pPr>
+        <w:pStyle w:val="Normal"/>
+        <w:rPr>
+          <w:rFonts w:ascii="Times New Roman" w:hAnsi="Times New Roman" w:cs="Times New Roman"/>
+          <w:sz w:val="24"/>
+          <w:szCs w:val="24"/>
+          <w:u w:val="none"/>
+        </w:rPr>
+      </w:pPr>
+      <w:r>
+        <w:rPr>
+          <w:rFonts w:ascii="Times New Roman" w:hAnsi="Times New Roman" w:cs="Times New Roman"/>
+          <w:sz w:val="24"/>
+          <w:szCs w:val="24"/>
+          <w:u w:val="single"/>
+        </w:rPr>
+        <w:t>13/02/2023</w:t>
+      </w:r>
+      <w:r>
+        <w:rPr>
+          <w:rFonts w:ascii="Times New Roman" w:hAnsi="Times New Roman" w:cs="Times New Roman"/>
+          <w:sz w:val="24"/>
+          <w:szCs w:val="24"/>
+          <w:u w:val="none"/>
+        </w:rPr>
+        <w:t xml:space="preserve">) </w:t>
+      </w:r>
+      <w:r>
+        <w:rPr>
+          <w:rFonts w:ascii="Times New Roman" w:hAnsi="Times New Roman" w:cs="Times New Roman"/>
+          <w:sz w:val="24"/>
+          <w:szCs w:val="24"/>
+          <w:u w:val="none"/>
+        </w:rPr>
+        <w:t>Une intelligence artificielle a été créée pour fournir des airs de musiques dès lors qu’on lui donne une description textuel</w:t>
+      </w:r>
+      <w:r>
+        <w:rPr>
+          <w:rFonts w:ascii="Times New Roman" w:hAnsi="Times New Roman" w:cs="Times New Roman"/>
+          <w:sz w:val="24"/>
+          <w:szCs w:val="24"/>
+          <w:u w:val="none"/>
+        </w:rPr>
+        <w:t>le</w:t>
+      </w:r>
+      <w:r>
+        <w:rPr>
+          <w:rFonts w:ascii="Times New Roman" w:hAnsi="Times New Roman" w:cs="Times New Roman"/>
+          <w:sz w:val="24"/>
+          <w:szCs w:val="24"/>
+          <w:u w:val="none"/>
+        </w:rPr>
+        <w:t xml:space="preserve">, et cela va dans le sens des IA qui peuvent maintenant </w:t>
+      </w:r>
+      <w:r>
+        <w:rPr>
+          <w:rFonts w:ascii="Times New Roman" w:hAnsi="Times New Roman" w:cs="Times New Roman"/>
+          <w:sz w:val="24"/>
+          <w:szCs w:val="24"/>
+          <w:u w:val="none"/>
+        </w:rPr>
+        <w:t>créer</w:t>
+      </w:r>
+      <w:r>
+        <w:rPr>
+          <w:rFonts w:ascii="Times New Roman" w:hAnsi="Times New Roman" w:cs="Times New Roman"/>
+          <w:sz w:val="24"/>
+          <w:szCs w:val="24"/>
+          <w:u w:val="none"/>
+        </w:rPr>
+        <w:t xml:space="preserve"> des œuvres artistiques, ce qui inquiète les artistes.</w:t>
+      </w:r>
+    </w:p>
+    <w:p>
+      <w:pPr>
+        <w:spacing w:line="285" w:lineRule="exact"/>
+        <w:rPr>
+          <w:rFonts w:ascii="Consolas" w:hAnsi="Consolas" w:eastAsia="Consolas" w:cs="Consolas"/>
+          <w:b w:val="0"/>
+          <w:bCs w:val="0"/>
+          <w:noProof w:val="0"/>
+          <w:color w:val="CE9178"/>
+          <w:sz w:val="21"/>
+          <w:szCs w:val="21"/>
+          <w:lang w:val="fr-FR"/>
+        </w:rPr>
+      </w:pPr>
+      <w:r>
+        <w:rPr>
+          <w:rFonts w:ascii="Consolas" w:hAnsi="Consolas" w:eastAsia="Consolas" w:cs="Consolas"/>
+          <w:b w:val="0"/>
+          <w:bCs w:val="0"/>
+          <w:noProof w:val="0"/>
+          <w:sz w:val="21"/>
+          <w:szCs w:val="21"/>
+          <w:lang w:val="fr-FR"/>
+        </w:rPr>
+        <w:t>https://www.science-et-vie.com/cerveau-et-intelligence/intelligence-artificielle/chatgpt-musiclm-intelligence-artificielle-ecrit-musique-pour-vous-98150.html</w:t>
+      </w:r>
+    </w:p>
+    <w:p>
+      <w:pPr>
+        <w:pStyle w:val="Normal"/>
+        <w:rPr>
+          <w:rFonts w:ascii="Times New Roman" w:hAnsi="Times New Roman" w:cs="Times New Roman"/>
+          <w:sz w:val="24"/>
+          <w:szCs w:val="24"/>
+          <w:u w:val="none"/>
+        </w:rPr>
+      </w:pPr>
+    </w:p>
+    <w:p>
+      <w:pPr>
+        <w:pStyle w:val="Normal"/>
+        <w:rPr>
+          <w:rFonts w:ascii="Times New Roman" w:hAnsi="Times New Roman" w:cs="Times New Roman"/>
+          <w:sz w:val="24"/>
+          <w:szCs w:val="24"/>
+          <w:u w:val="none"/>
+        </w:rPr>
+      </w:pPr>
+      <w:r>
+        <w:rPr>
+          <w:rFonts w:ascii="Times New Roman" w:hAnsi="Times New Roman" w:cs="Times New Roman"/>
+          <w:sz w:val="24"/>
+          <w:szCs w:val="24"/>
+          <w:u w:val="single"/>
+        </w:rPr>
+        <w:t>20/02/2023</w:t>
+      </w:r>
+      <w:r>
+        <w:rPr>
+          <w:rFonts w:ascii="Times New Roman" w:hAnsi="Times New Roman" w:cs="Times New Roman"/>
+          <w:sz w:val="24"/>
+          <w:szCs w:val="24"/>
+          <w:u w:val="none"/>
+        </w:rPr>
+        <w:t xml:space="preserve">) </w:t>
+      </w:r>
+      <w:r>
+        <w:rPr>
+          <w:rFonts w:ascii="Times New Roman" w:hAnsi="Times New Roman" w:cs="Times New Roman"/>
+          <w:sz w:val="24"/>
+          <w:szCs w:val="24"/>
+          <w:u w:val="none"/>
+        </w:rPr>
+        <w:t xml:space="preserve">Les IA peuvent créer des mails de phishing toujours plus sophistiqué et cela inquiète, néanmoins d’après un hacker </w:t>
+      </w:r>
+      <w:r>
+        <w:rPr>
+          <w:rFonts w:ascii="Times New Roman" w:hAnsi="Times New Roman" w:cs="Times New Roman"/>
+          <w:sz w:val="24"/>
+          <w:szCs w:val="24"/>
+          <w:u w:val="none"/>
+        </w:rPr>
+        <w:t xml:space="preserve">éthique il y a un moyen de contrer cela : en utilisant le même procédé car en améliorant les bonnes IA </w:t>
+      </w:r>
+      <w:r>
+        <w:rPr>
+          <w:rFonts w:ascii="Times New Roman" w:hAnsi="Times New Roman" w:cs="Times New Roman"/>
+          <w:sz w:val="24"/>
+          <w:szCs w:val="24"/>
+          <w:u w:val="none"/>
+        </w:rPr>
+        <w:t>on</w:t>
+      </w:r>
+      <w:r>
+        <w:rPr>
+          <w:rFonts w:ascii="Times New Roman" w:hAnsi="Times New Roman" w:cs="Times New Roman"/>
+          <w:sz w:val="24"/>
+          <w:szCs w:val="24"/>
+          <w:u w:val="none"/>
+        </w:rPr>
+        <w:t xml:space="preserve"> peut déterminer si c’est du phishing ou pas.</w:t>
+      </w:r>
+    </w:p>
+    <w:p>
+      <w:pPr>
+        <w:spacing w:line="285" w:lineRule="exact"/>
+      </w:pPr>
+      <w:r>
+        <w:rPr>
+          <w:rFonts w:ascii="Consolas" w:hAnsi="Consolas" w:eastAsia="Consolas" w:cs="Consolas"/>
+          <w:b w:val="0"/>
+          <w:bCs w:val="0"/>
+          <w:noProof w:val="0"/>
+          <w:sz w:val="21"/>
+          <w:szCs w:val="21"/>
+          <w:lang w:val="fr-FR"/>
+        </w:rPr>
+        <w:t>https://www.nouvelles-du-monde.com/chatgpt-arnaque-ecocrime-avec-avertissement-de-fraude-chatgpt-a-ete-un-sujet/</w:t>
+      </w:r>
+    </w:p>
+    <w:p>
+      <w:pPr>
+        <w:pStyle w:val="Normal"/>
+        <w:rPr>
+          <w:rFonts w:ascii="Times New Roman" w:hAnsi="Times New Roman" w:cs="Times New Roman"/>
+          <w:sz w:val="24"/>
+          <w:szCs w:val="24"/>
+          <w:u w:val="none"/>
+        </w:rPr>
+      </w:pPr>
+      <w:r>
+        <w:rPr>
+          <w:rFonts w:ascii="Times New Roman" w:hAnsi="Times New Roman" w:cs="Times New Roman"/>
+          <w:sz w:val="24"/>
+          <w:szCs w:val="24"/>
+          <w:u w:val="none"/>
+        </w:rPr>
+        <w:t xml:space="preserve"> </w:t>
+      </w:r>
+    </w:p>
+    <w:p>
+      <w:pPr>
+        <w:pStyle w:val="Normal"/>
+        <w:rPr>
+          <w:rFonts w:ascii="Times New Roman" w:hAnsi="Times New Roman" w:cs="Times New Roman"/>
+          <w:sz w:val="24"/>
+          <w:szCs w:val="24"/>
+        </w:rPr>
+      </w:pPr>
     </w:p>
     <w:p>
       <w:pPr>
@@ -893,7 +1201,7 @@
       </w:pPr>
     </w:p>
     <w:sectPr>
-      <w:pgSz w:w="11906" w:h="16838"/>
+      <w:pgSz w:w="11906" w:h="16838" w:orient="portrait"/>
       <w:pgMar w:top="1417" w:right="1417" w:bottom="1417" w:left="1417" w:header="708" w:footer="708" w:gutter="0"/>
       <w:cols w:space="708"/>
       <w:docGrid w:linePitch="360"/>
@@ -916,7 +1224,7 @@
         <w:ind w:left="720" w:hanging="360"/>
       </w:pPr>
       <w:rPr>
-        <w:rFonts w:ascii="Times New Roman" w:eastAsiaTheme="minorHAnsi" w:hAnsi="Times New Roman" w:cs="Times New Roman" w:hint="default"/>
+        <w:rFonts w:hint="default" w:ascii="Times New Roman" w:hAnsi="Times New Roman" w:cs="Times New Roman" w:eastAsiaTheme="minorHAnsi"/>
       </w:rPr>
     </w:lvl>
     <w:lvl w:ilvl="1" w:tplc="040C0003" w:tentative="1">
@@ -928,7 +1236,7 @@
         <w:ind w:left="1440" w:hanging="360"/>
       </w:pPr>
       <w:rPr>
-        <w:rFonts w:ascii="Courier New" w:hAnsi="Courier New" w:cs="Courier New" w:hint="default"/>
+        <w:rFonts w:hint="default" w:ascii="Courier New" w:hAnsi="Courier New" w:cs="Courier New"/>
       </w:rPr>
     </w:lvl>
     <w:lvl w:ilvl="2" w:tplc="040C0005" w:tentative="1">
@@ -940,7 +1248,7 @@
         <w:ind w:left="2160" w:hanging="360"/>
       </w:pPr>
       <w:rPr>
-        <w:rFonts w:ascii="Wingdings" w:hAnsi="Wingdings" w:hint="default"/>
+        <w:rFonts w:hint="default" w:ascii="Wingdings" w:hAnsi="Wingdings"/>
       </w:rPr>
     </w:lvl>
     <w:lvl w:ilvl="3" w:tplc="040C0001" w:tentative="1">
@@ -952,7 +1260,7 @@
         <w:ind w:left="2880" w:hanging="360"/>
       </w:pPr>
       <w:rPr>
-        <w:rFonts w:ascii="Symbol" w:hAnsi="Symbol" w:hint="default"/>
+        <w:rFonts w:hint="default" w:ascii="Symbol" w:hAnsi="Symbol"/>
       </w:rPr>
     </w:lvl>
     <w:lvl w:ilvl="4" w:tplc="040C0003" w:tentative="1">
@@ -964,7 +1272,7 @@
         <w:ind w:left="3600" w:hanging="360"/>
       </w:pPr>
       <w:rPr>
-        <w:rFonts w:ascii="Courier New" w:hAnsi="Courier New" w:cs="Courier New" w:hint="default"/>
+        <w:rFonts w:hint="default" w:ascii="Courier New" w:hAnsi="Courier New" w:cs="Courier New"/>
       </w:rPr>
     </w:lvl>
     <w:lvl w:ilvl="5" w:tplc="040C0005" w:tentative="1">
@@ -976,7 +1284,7 @@
         <w:ind w:left="4320" w:hanging="360"/>
       </w:pPr>
       <w:rPr>
-        <w:rFonts w:ascii="Wingdings" w:hAnsi="Wingdings" w:hint="default"/>
+        <w:rFonts w:hint="default" w:ascii="Wingdings" w:hAnsi="Wingdings"/>
       </w:rPr>
     </w:lvl>
     <w:lvl w:ilvl="6" w:tplc="040C0001" w:tentative="1">
@@ -988,7 +1296,7 @@
         <w:ind w:left="5040" w:hanging="360"/>
       </w:pPr>
       <w:rPr>
-        <w:rFonts w:ascii="Symbol" w:hAnsi="Symbol" w:hint="default"/>
+        <w:rFonts w:hint="default" w:ascii="Symbol" w:hAnsi="Symbol"/>
       </w:rPr>
     </w:lvl>
     <w:lvl w:ilvl="7" w:tplc="040C0003" w:tentative="1">
@@ -1000,7 +1308,7 @@
         <w:ind w:left="5760" w:hanging="360"/>
       </w:pPr>
       <w:rPr>
-        <w:rFonts w:ascii="Courier New" w:hAnsi="Courier New" w:cs="Courier New" w:hint="default"/>
+        <w:rFonts w:hint="default" w:ascii="Courier New" w:hAnsi="Courier New" w:cs="Courier New"/>
       </w:rPr>
     </w:lvl>
     <w:lvl w:ilvl="8" w:tplc="040C0005" w:tentative="1">
@@ -1012,7 +1320,7 @@
         <w:ind w:left="6480" w:hanging="360"/>
       </w:pPr>
       <w:rPr>
-        <w:rFonts w:ascii="Wingdings" w:hAnsi="Wingdings" w:hint="default"/>
+        <w:rFonts w:hint="default" w:ascii="Wingdings" w:hAnsi="Wingdings"/>
       </w:rPr>
     </w:lvl>
   </w:abstractNum>
@@ -1119,7 +1427,7 @@
   <w:docDefaults>
     <w:rPrDefault>
       <w:rPr>
-        <w:rFonts w:asciiTheme="minorHAnsi" w:eastAsiaTheme="minorHAnsi" w:hAnsiTheme="minorHAnsi" w:cstheme="minorBidi"/>
+        <w:rFonts w:asciiTheme="minorHAnsi" w:hAnsiTheme="minorHAnsi" w:eastAsiaTheme="minorHAnsi" w:cstheme="minorBidi"/>
         <w:sz w:val="22"/>
         <w:szCs w:val="22"/>
         <w:lang w:val="fr-FR" w:eastAsia="en-US" w:bidi="ar-SA"/>
@@ -1134,14 +1442,14 @@
   <w:latentStyles w:defLockedState="0" w:defUIPriority="99" w:defSemiHidden="0" w:defUnhideWhenUsed="0" w:defQFormat="0" w:count="376">
     <w:lsdException w:name="Normal" w:uiPriority="0" w:qFormat="1"/>
     <w:lsdException w:name="heading 1" w:uiPriority="9" w:qFormat="1"/>
-    <w:lsdException w:name="heading 2" w:semiHidden="1" w:uiPriority="9" w:unhideWhenUsed="1" w:qFormat="1"/>
-    <w:lsdException w:name="heading 3" w:semiHidden="1" w:uiPriority="9" w:unhideWhenUsed="1" w:qFormat="1"/>
-    <w:lsdException w:name="heading 4" w:semiHidden="1" w:uiPriority="9" w:unhideWhenUsed="1" w:qFormat="1"/>
-    <w:lsdException w:name="heading 5" w:semiHidden="1" w:uiPriority="9" w:unhideWhenUsed="1" w:qFormat="1"/>
-    <w:lsdException w:name="heading 6" w:semiHidden="1" w:uiPriority="9" w:unhideWhenUsed="1" w:qFormat="1"/>
-    <w:lsdException w:name="heading 7" w:semiHidden="1" w:uiPriority="9" w:unhideWhenUsed="1" w:qFormat="1"/>
-    <w:lsdException w:name="heading 8" w:semiHidden="1" w:uiPriority="9" w:unhideWhenUsed="1" w:qFormat="1"/>
-    <w:lsdException w:name="heading 9" w:semiHidden="1" w:uiPriority="9" w:unhideWhenUsed="1" w:qFormat="1"/>
+    <w:lsdException w:name="heading 2" w:uiPriority="9" w:semiHidden="1" w:unhideWhenUsed="1" w:qFormat="1"/>
+    <w:lsdException w:name="heading 3" w:uiPriority="9" w:semiHidden="1" w:unhideWhenUsed="1" w:qFormat="1"/>
+    <w:lsdException w:name="heading 4" w:uiPriority="9" w:semiHidden="1" w:unhideWhenUsed="1" w:qFormat="1"/>
+    <w:lsdException w:name="heading 5" w:uiPriority="9" w:semiHidden="1" w:unhideWhenUsed="1" w:qFormat="1"/>
+    <w:lsdException w:name="heading 6" w:uiPriority="9" w:semiHidden="1" w:unhideWhenUsed="1" w:qFormat="1"/>
+    <w:lsdException w:name="heading 7" w:uiPriority="9" w:semiHidden="1" w:unhideWhenUsed="1" w:qFormat="1"/>
+    <w:lsdException w:name="heading 8" w:uiPriority="9" w:semiHidden="1" w:unhideWhenUsed="1" w:qFormat="1"/>
+    <w:lsdException w:name="heading 9" w:uiPriority="9" w:semiHidden="1" w:unhideWhenUsed="1" w:qFormat="1"/>
     <w:lsdException w:name="index 1" w:semiHidden="1" w:unhideWhenUsed="1"/>
     <w:lsdException w:name="index 2" w:semiHidden="1" w:unhideWhenUsed="1"/>
     <w:lsdException w:name="index 3" w:semiHidden="1" w:unhideWhenUsed="1"/>
@@ -1151,22 +1459,22 @@
     <w:lsdException w:name="index 7" w:semiHidden="1" w:unhideWhenUsed="1"/>
     <w:lsdException w:name="index 8" w:semiHidden="1" w:unhideWhenUsed="1"/>
     <w:lsdException w:name="index 9" w:semiHidden="1" w:unhideWhenUsed="1"/>
-    <w:lsdException w:name="toc 1" w:semiHidden="1" w:uiPriority="39" w:unhideWhenUsed="1"/>
-    <w:lsdException w:name="toc 2" w:semiHidden="1" w:uiPriority="39" w:unhideWhenUsed="1"/>
-    <w:lsdException w:name="toc 3" w:semiHidden="1" w:uiPriority="39" w:unhideWhenUsed="1"/>
-    <w:lsdException w:name="toc 4" w:semiHidden="1" w:uiPriority="39" w:unhideWhenUsed="1"/>
-    <w:lsdException w:name="toc 5" w:semiHidden="1" w:uiPriority="39" w:unhideWhenUsed="1"/>
-    <w:lsdException w:name="toc 6" w:semiHidden="1" w:uiPriority="39" w:unhideWhenUsed="1"/>
-    <w:lsdException w:name="toc 7" w:semiHidden="1" w:uiPriority="39" w:unhideWhenUsed="1"/>
-    <w:lsdException w:name="toc 8" w:semiHidden="1" w:uiPriority="39" w:unhideWhenUsed="1"/>
-    <w:lsdException w:name="toc 9" w:semiHidden="1" w:uiPriority="39" w:unhideWhenUsed="1"/>
+    <w:lsdException w:name="toc 1" w:uiPriority="39" w:semiHidden="1" w:unhideWhenUsed="1"/>
+    <w:lsdException w:name="toc 2" w:uiPriority="39" w:semiHidden="1" w:unhideWhenUsed="1"/>
+    <w:lsdException w:name="toc 3" w:uiPriority="39" w:semiHidden="1" w:unhideWhenUsed="1"/>
+    <w:lsdException w:name="toc 4" w:uiPriority="39" w:semiHidden="1" w:unhideWhenUsed="1"/>
+    <w:lsdException w:name="toc 5" w:uiPriority="39" w:semiHidden="1" w:unhideWhenUsed="1"/>
+    <w:lsdException w:name="toc 6" w:uiPriority="39" w:semiHidden="1" w:unhideWhenUsed="1"/>
+    <w:lsdException w:name="toc 7" w:uiPriority="39" w:semiHidden="1" w:unhideWhenUsed="1"/>
+    <w:lsdException w:name="toc 8" w:uiPriority="39" w:semiHidden="1" w:unhideWhenUsed="1"/>
+    <w:lsdException w:name="toc 9" w:uiPriority="39" w:semiHidden="1" w:unhideWhenUsed="1"/>
     <w:lsdException w:name="Normal Indent" w:semiHidden="1" w:unhideWhenUsed="1"/>
     <w:lsdException w:name="footnote text" w:semiHidden="1" w:unhideWhenUsed="1"/>
     <w:lsdException w:name="annotation text" w:semiHidden="1" w:unhideWhenUsed="1"/>
     <w:lsdException w:name="header" w:semiHidden="1" w:unhideWhenUsed="1"/>
     <w:lsdException w:name="footer" w:semiHidden="1" w:unhideWhenUsed="1"/>
     <w:lsdException w:name="index heading" w:semiHidden="1" w:unhideWhenUsed="1"/>
-    <w:lsdException w:name="caption" w:semiHidden="1" w:uiPriority="35" w:unhideWhenUsed="1" w:qFormat="1"/>
+    <w:lsdException w:name="caption" w:uiPriority="35" w:semiHidden="1" w:unhideWhenUsed="1" w:qFormat="1"/>
     <w:lsdException w:name="table of figures" w:semiHidden="1" w:unhideWhenUsed="1"/>
     <w:lsdException w:name="envelope address" w:semiHidden="1" w:unhideWhenUsed="1"/>
     <w:lsdException w:name="envelope return" w:semiHidden="1" w:unhideWhenUsed="1"/>
@@ -1197,7 +1505,7 @@
     <w:lsdException w:name="Title" w:uiPriority="10" w:qFormat="1"/>
     <w:lsdException w:name="Closing" w:semiHidden="1" w:unhideWhenUsed="1"/>
     <w:lsdException w:name="Signature" w:semiHidden="1" w:unhideWhenUsed="1"/>
-    <w:lsdException w:name="Default Paragraph Font" w:semiHidden="1" w:uiPriority="1" w:unhideWhenUsed="1"/>
+    <w:lsdException w:name="Default Paragraph Font" w:uiPriority="1" w:semiHidden="1" w:unhideWhenUsed="1"/>
     <w:lsdException w:name="Body Text" w:semiHidden="1" w:unhideWhenUsed="1"/>
     <w:lsdException w:name="Body Text Indent" w:semiHidden="1" w:unhideWhenUsed="1"/>
     <w:lsdException w:name="List Continue" w:semiHidden="1" w:unhideWhenUsed="1"/>
@@ -1397,8 +1705,8 @@
     <w:lsdException w:name="Subtle Reference" w:uiPriority="31" w:qFormat="1"/>
     <w:lsdException w:name="Intense Reference" w:uiPriority="32" w:qFormat="1"/>
     <w:lsdException w:name="Book Title" w:uiPriority="33" w:qFormat="1"/>
-    <w:lsdException w:name="Bibliography" w:semiHidden="1" w:uiPriority="37" w:unhideWhenUsed="1"/>
-    <w:lsdException w:name="TOC Heading" w:semiHidden="1" w:uiPriority="39" w:unhideWhenUsed="1" w:qFormat="1"/>
+    <w:lsdException w:name="Bibliography" w:uiPriority="37" w:semiHidden="1" w:unhideWhenUsed="1"/>
+    <w:lsdException w:name="TOC Heading" w:uiPriority="39" w:semiHidden="1" w:unhideWhenUsed="1" w:qFormat="1"/>
     <w:lsdException w:name="Plain Table 1" w:uiPriority="41"/>
     <w:lsdException w:name="Plain Table 2" w:uiPriority="42"/>
     <w:lsdException w:name="Plain Table 3" w:uiPriority="43"/>
@@ -1509,17 +1817,17 @@
     <w:lsdException w:name="Unresolved Mention" w:semiHidden="1" w:unhideWhenUsed="1"/>
     <w:lsdException w:name="Smart Link" w:semiHidden="1" w:unhideWhenUsed="1"/>
   </w:latentStyles>
-  <w:style w:type="paragraph" w:default="1" w:styleId="Normal">
+  <w:style w:type="paragraph" w:styleId="Normal" w:default="1">
     <w:name w:val="Normal"/>
     <w:qFormat/>
   </w:style>
-  <w:style w:type="character" w:default="1" w:styleId="Policepardfaut">
+  <w:style w:type="character" w:styleId="Policepardfaut" w:default="1">
     <w:name w:val="Default Paragraph Font"/>
     <w:uiPriority w:val="1"/>
     <w:semiHidden/>
     <w:unhideWhenUsed/>
   </w:style>
-  <w:style w:type="table" w:default="1" w:styleId="TableauNormal">
+  <w:style w:type="table" w:styleId="TableauNormal" w:default="1">
     <w:name w:val="Normal Table"/>
     <w:uiPriority w:val="99"/>
     <w:semiHidden/>
@@ -1534,7 +1842,7 @@
       </w:tblCellMar>
     </w:tblPr>
   </w:style>
-  <w:style w:type="numbering" w:default="1" w:styleId="Aucuneliste">
+  <w:style w:type="numbering" w:styleId="Aucuneliste" w:default="1">
     <w:name w:val="No List"/>
     <w:uiPriority w:val="99"/>
     <w:semiHidden/>

</xml_diff>